<commit_message>
done part of technological part
</commit_message>
<xml_diff>
--- a/doc/report/Климов Илья РПЗ.docx
+++ b/doc/report/Климов Илья РПЗ.docx
@@ -708,6 +708,7 @@
         </w:rPr>
         <w:t xml:space="preserve">       </w:t>
       </w:r>
+      <w:proofErr w:type="spellStart"/>
       <w:r>
         <w:t>И.</w:t>
       </w:r>
@@ -718,6 +719,7 @@
         </w:rPr>
         <w:t>С.Климов</w:t>
       </w:r>
+      <w:proofErr w:type="spellEnd"/>
       <w:r>
         <w:rPr>
           <w:u w:val="single"/>
@@ -810,7 +812,23 @@
           <w:szCs w:val="18"/>
         </w:rPr>
         <w:tab/>
-        <w:t xml:space="preserve">         (Подпись, дата)                             (И.О.Фамилия)            </w:t>
+        <w:t xml:space="preserve">         (Подпись, дата)                             (</w:t>
+      </w:r>
+      <w:proofErr w:type="spellStart"/>
+      <w:r>
+        <w:rPr>
+          <w:sz w:val="18"/>
+          <w:szCs w:val="18"/>
+        </w:rPr>
+        <w:t>И.О.Фамилия</w:t>
+      </w:r>
+      <w:proofErr w:type="spellEnd"/>
+      <w:r>
+        <w:rPr>
+          <w:sz w:val="18"/>
+          <w:szCs w:val="18"/>
+        </w:rPr>
+        <w:t xml:space="preserve">)            </w:t>
       </w:r>
     </w:p>
     <w:p>
@@ -866,6 +884,7 @@
         </w:rPr>
         <w:t xml:space="preserve">      </w:t>
       </w:r>
+      <w:proofErr w:type="spellStart"/>
       <w:r>
         <w:rPr>
           <w:bCs/>
@@ -873,6 +892,7 @@
         </w:rPr>
         <w:t>О.В.Кузнецова</w:t>
       </w:r>
+      <w:proofErr w:type="spellEnd"/>
       <w:r>
         <w:rPr>
           <w:b/>
@@ -909,7 +929,23 @@
           <w:sz w:val="18"/>
           <w:szCs w:val="18"/>
         </w:rPr>
-        <w:t xml:space="preserve">(Подпись, дата)                             (И.О.Фамилия)            </w:t>
+        <w:t>(Подпись, дата)                             (</w:t>
+      </w:r>
+      <w:proofErr w:type="spellStart"/>
+      <w:r>
+        <w:rPr>
+          <w:sz w:val="18"/>
+          <w:szCs w:val="18"/>
+        </w:rPr>
+        <w:t>И.О.Фамилия</w:t>
+      </w:r>
+      <w:proofErr w:type="spellEnd"/>
+      <w:r>
+        <w:rPr>
+          <w:sz w:val="18"/>
+          <w:szCs w:val="18"/>
+        </w:rPr>
+        <w:t xml:space="preserve">)            </w:t>
       </w:r>
     </w:p>
     <w:p>
@@ -1312,7 +1348,25 @@
           <w:sz w:val="16"/>
           <w:szCs w:val="16"/>
         </w:rPr>
-        <w:t>(И.О.Фамилия)</w:t>
+        <w:t>(</w:t>
+      </w:r>
+      <w:proofErr w:type="spellStart"/>
+      <w:r>
+        <w:rPr>
+          <w:rFonts w:eastAsia="Calibri"/>
+          <w:sz w:val="16"/>
+          <w:szCs w:val="16"/>
+        </w:rPr>
+        <w:t>И.О.Фамилия</w:t>
+      </w:r>
+      <w:proofErr w:type="spellEnd"/>
+      <w:r>
+        <w:rPr>
+          <w:rFonts w:eastAsia="Calibri"/>
+          <w:sz w:val="16"/>
+          <w:szCs w:val="16"/>
+        </w:rPr>
+        <w:t>)</w:t>
       </w:r>
     </w:p>
     <w:p>
@@ -1709,7 +1763,79 @@
           <w:sz w:val="22"/>
           <w:szCs w:val="22"/>
         </w:rPr>
-        <w:t>График выполнения работы: 25% к 4 нед., 50% к 7 нед., 75% к 11 нед., 100% к 14 нед.</w:t>
+        <w:t xml:space="preserve">График выполнения работы: 25% к 4 </w:t>
+      </w:r>
+      <w:proofErr w:type="spellStart"/>
+      <w:r>
+        <w:rPr>
+          <w:rFonts w:eastAsia="Calibri"/>
+          <w:sz w:val="22"/>
+          <w:szCs w:val="22"/>
+        </w:rPr>
+        <w:t>нед</w:t>
+      </w:r>
+      <w:proofErr w:type="spellEnd"/>
+      <w:r>
+        <w:rPr>
+          <w:rFonts w:eastAsia="Calibri"/>
+          <w:sz w:val="22"/>
+          <w:szCs w:val="22"/>
+        </w:rPr>
+        <w:t xml:space="preserve">., 50% к 7 </w:t>
+      </w:r>
+      <w:proofErr w:type="spellStart"/>
+      <w:r>
+        <w:rPr>
+          <w:rFonts w:eastAsia="Calibri"/>
+          <w:sz w:val="22"/>
+          <w:szCs w:val="22"/>
+        </w:rPr>
+        <w:t>нед</w:t>
+      </w:r>
+      <w:proofErr w:type="spellEnd"/>
+      <w:r>
+        <w:rPr>
+          <w:rFonts w:eastAsia="Calibri"/>
+          <w:sz w:val="22"/>
+          <w:szCs w:val="22"/>
+        </w:rPr>
+        <w:t xml:space="preserve">., 75% к 11 </w:t>
+      </w:r>
+      <w:proofErr w:type="spellStart"/>
+      <w:r>
+        <w:rPr>
+          <w:rFonts w:eastAsia="Calibri"/>
+          <w:sz w:val="22"/>
+          <w:szCs w:val="22"/>
+        </w:rPr>
+        <w:t>нед</w:t>
+      </w:r>
+      <w:proofErr w:type="spellEnd"/>
+      <w:r>
+        <w:rPr>
+          <w:rFonts w:eastAsia="Calibri"/>
+          <w:sz w:val="22"/>
+          <w:szCs w:val="22"/>
+        </w:rPr>
+        <w:t xml:space="preserve">., 100% к 14 </w:t>
+      </w:r>
+      <w:proofErr w:type="spellStart"/>
+      <w:r>
+        <w:rPr>
+          <w:rFonts w:eastAsia="Calibri"/>
+          <w:sz w:val="22"/>
+          <w:szCs w:val="22"/>
+        </w:rPr>
+        <w:t>нед</w:t>
+      </w:r>
+      <w:proofErr w:type="spellEnd"/>
+      <w:r>
+        <w:rPr>
+          <w:rFonts w:eastAsia="Calibri"/>
+          <w:sz w:val="22"/>
+          <w:szCs w:val="22"/>
+        </w:rPr>
+        <w:t>.</w:t>
       </w:r>
     </w:p>
     <w:p>
@@ -2033,7 +2159,25 @@
           <w:sz w:val="18"/>
           <w:szCs w:val="18"/>
         </w:rPr>
-        <w:t>(Подпись, дата)                             (И.О.Фамилия)</w:t>
+        <w:t>(Подпись, дата)                             (</w:t>
+      </w:r>
+      <w:proofErr w:type="spellStart"/>
+      <w:r>
+        <w:rPr>
+          <w:rFonts w:eastAsia="Calibri"/>
+          <w:sz w:val="18"/>
+          <w:szCs w:val="18"/>
+        </w:rPr>
+        <w:t>И.О.Фамилия</w:t>
+      </w:r>
+      <w:proofErr w:type="spellEnd"/>
+      <w:r>
+        <w:rPr>
+          <w:rFonts w:eastAsia="Calibri"/>
+          <w:sz w:val="18"/>
+          <w:szCs w:val="18"/>
+        </w:rPr>
+        <w:t>)</w:t>
       </w:r>
     </w:p>
     <w:p>
@@ -2192,7 +2336,25 @@
           <w:sz w:val="18"/>
           <w:szCs w:val="18"/>
         </w:rPr>
-        <w:t xml:space="preserve">(Подпись, дата)                             (И.О.Фамилия)            </w:t>
+        <w:t>(Подпись, дата)                             (</w:t>
+      </w:r>
+      <w:proofErr w:type="spellStart"/>
+      <w:r>
+        <w:rPr>
+          <w:rFonts w:eastAsia="Calibri"/>
+          <w:sz w:val="18"/>
+          <w:szCs w:val="18"/>
+        </w:rPr>
+        <w:t>И.О.Фамилия</w:t>
+      </w:r>
+      <w:proofErr w:type="spellEnd"/>
+      <w:r>
+        <w:rPr>
+          <w:rFonts w:eastAsia="Calibri"/>
+          <w:sz w:val="18"/>
+          <w:szCs w:val="18"/>
+        </w:rPr>
+        <w:t xml:space="preserve">)            </w:t>
       </w:r>
     </w:p>
     <w:sdt>
@@ -3139,7 +3301,7 @@
               <w:rPr>
                 <w:webHidden/>
               </w:rPr>
-              <w:t>23</w:t>
+              <w:t>24</w:t>
             </w:r>
             <w:r>
               <w:rPr>
@@ -6138,6 +6300,7 @@
           <w:szCs w:val="28"/>
         </w:rPr>
       </w:pPr>
+      <w:proofErr w:type="spellStart"/>
       <w:r>
         <w:rPr>
           <w:sz w:val="28"/>
@@ -6153,6 +6316,7 @@
         </w:rPr>
         <w:t>ая</w:t>
       </w:r>
+      <w:proofErr w:type="spellEnd"/>
       <w:r>
         <w:rPr>
           <w:sz w:val="28"/>
@@ -6402,12 +6566,21 @@
           <w:szCs w:val="28"/>
         </w:rPr>
       </w:pPr>
-      <w:r>
-        <w:rPr>
-          <w:sz w:val="28"/>
-          <w:szCs w:val="28"/>
-        </w:rPr>
-        <w:t xml:space="preserve">Постреляционная модель </w:t>
+      <w:proofErr w:type="spellStart"/>
+      <w:r>
+        <w:rPr>
+          <w:sz w:val="28"/>
+          <w:szCs w:val="28"/>
+        </w:rPr>
+        <w:t>Постреляционная</w:t>
+      </w:r>
+      <w:proofErr w:type="spellEnd"/>
+      <w:r>
+        <w:rPr>
+          <w:sz w:val="28"/>
+          <w:szCs w:val="28"/>
+        </w:rPr>
+        <w:t xml:space="preserve"> модель </w:t>
       </w:r>
       <w:r>
         <w:rPr>
@@ -6688,6 +6861,7 @@
         </w:rPr>
         <w:t>Q</w:t>
       </w:r>
+      <w:proofErr w:type="spellStart"/>
       <w:r>
         <w:rPr>
           <w:sz w:val="28"/>
@@ -6695,6 +6869,7 @@
         </w:rPr>
         <w:t>uickl</w:t>
       </w:r>
+      <w:proofErr w:type="spellEnd"/>
       <w:r>
         <w:rPr>
           <w:sz w:val="28"/>
@@ -6735,7 +6910,23 @@
           <w:sz w:val="28"/>
           <w:szCs w:val="28"/>
         </w:rPr>
-        <w:t>Был проведен сравнительный анализ данных продуктов с разрабатываемым (ОбщагиНет) по следующим критериям:</w:t>
+        <w:t>Был проведен сравнительный анализ данных продуктов с разрабатываемым (</w:t>
+      </w:r>
+      <w:proofErr w:type="spellStart"/>
+      <w:r>
+        <w:rPr>
+          <w:sz w:val="28"/>
+          <w:szCs w:val="28"/>
+        </w:rPr>
+        <w:t>ОбщагиНет</w:t>
+      </w:r>
+      <w:proofErr w:type="spellEnd"/>
+      <w:r>
+        <w:rPr>
+          <w:sz w:val="28"/>
+          <w:szCs w:val="28"/>
+        </w:rPr>
+        <w:t>) по следующим критериям:</w:t>
       </w:r>
     </w:p>
     <w:p>
@@ -7030,6 +7221,7 @@
               </w:rPr>
               <w:t>Q</w:t>
             </w:r>
+            <w:proofErr w:type="spellStart"/>
             <w:r>
               <w:rPr>
                 <w:b/>
@@ -7039,6 +7231,7 @@
               </w:rPr>
               <w:t>uickl</w:t>
             </w:r>
+            <w:proofErr w:type="spellEnd"/>
           </w:p>
         </w:tc>
         <w:tc>
@@ -7084,6 +7277,7 @@
                 <w:szCs w:val="28"/>
               </w:rPr>
             </w:pPr>
+            <w:proofErr w:type="spellStart"/>
             <w:r>
               <w:rPr>
                 <w:b/>
@@ -7095,6 +7289,7 @@
               </w:rPr>
               <w:t>ОбщагиНет</w:t>
             </w:r>
+            <w:proofErr w:type="spellEnd"/>
           </w:p>
         </w:tc>
       </w:tr>
@@ -8749,6 +8944,7 @@
           <w:lang w:val="en-US"/>
         </w:rPr>
       </w:pPr>
+      <w:proofErr w:type="spellStart"/>
       <w:r>
         <w:rPr>
           <w:sz w:val="28"/>
@@ -8773,6 +8969,7 @@
         </w:rPr>
         <w:t>name</w:t>
       </w:r>
+      <w:proofErr w:type="spellEnd"/>
       <w:r>
         <w:rPr>
           <w:sz w:val="28"/>
@@ -9286,6 +9483,7 @@
           <w:lang w:val="en-US"/>
         </w:rPr>
       </w:pPr>
+      <w:proofErr w:type="spellStart"/>
       <w:r>
         <w:rPr>
           <w:sz w:val="28"/>
@@ -9310,6 +9508,7 @@
         </w:rPr>
         <w:t>name</w:t>
       </w:r>
+      <w:proofErr w:type="spellEnd"/>
       <w:r>
         <w:rPr>
           <w:sz w:val="28"/>
@@ -13501,7 +13700,6 @@
         <w:rPr>
           <w:sz w:val="28"/>
           <w:szCs w:val="28"/>
-          <w:lang w:val="en-US"/>
         </w:rPr>
       </w:pPr>
       <w:r>
@@ -13555,7 +13753,6 @@
         <w:rPr>
           <w:sz w:val="28"/>
           <w:szCs w:val="28"/>
-          <w:lang w:val="en-US"/>
         </w:rPr>
       </w:pPr>
     </w:p>
@@ -13682,7 +13879,6 @@
         <w:rPr>
           <w:sz w:val="28"/>
           <w:szCs w:val="28"/>
-          <w:lang w:val="en-US"/>
         </w:rPr>
       </w:pPr>
       <w:r>
@@ -13736,7 +13932,6 @@
         <w:rPr>
           <w:sz w:val="28"/>
           <w:szCs w:val="28"/>
-          <w:lang w:val="en-US"/>
         </w:rPr>
       </w:pPr>
     </w:p>
@@ -13839,7 +14034,6 @@
         <w:rPr>
           <w:sz w:val="28"/>
           <w:szCs w:val="28"/>
-          <w:lang w:val="en-US"/>
         </w:rPr>
       </w:pPr>
       <w:r>
@@ -14065,6 +14259,7 @@
         </w:rPr>
         <w:t xml:space="preserve"> </w:t>
       </w:r>
+      <w:proofErr w:type="spellStart"/>
       <w:r>
         <w:rPr>
           <w:sz w:val="28"/>
@@ -14089,6 +14284,7 @@
         </w:rPr>
         <w:t>subscription_flat</w:t>
       </w:r>
+      <w:proofErr w:type="spellEnd"/>
     </w:p>
     <w:p>
       <w:pPr>
@@ -14255,6 +14451,7 @@
         </w:rPr>
         <w:t xml:space="preserve"> </w:t>
       </w:r>
+      <w:proofErr w:type="spellStart"/>
       <w:r>
         <w:rPr>
           <w:sz w:val="28"/>
@@ -14279,6 +14476,7 @@
         </w:rPr>
         <w:t>subscription_flat</w:t>
       </w:r>
+      <w:proofErr w:type="spellEnd"/>
     </w:p>
     <w:p>
       <w:pPr>
@@ -14447,25 +14645,31 @@
           <w:ilvl w:val="0"/>
           <w:numId w:val="18"/>
         </w:numPr>
-      </w:pPr>
-      <w:r>
+        <w:spacing w:line="360" w:lineRule="auto"/>
+        <w:rPr>
+          <w:rFonts w:ascii="Times New Roman" w:hAnsi="Times New Roman" w:cs="Times New Roman"/>
+          <w:b/>
+          <w:bCs/>
+          <w:color w:val="auto"/>
+          <w:sz w:val="28"/>
+          <w:szCs w:val="28"/>
+        </w:rPr>
+      </w:pPr>
+      <w:r>
+        <w:rPr>
+          <w:rFonts w:ascii="Times New Roman" w:hAnsi="Times New Roman" w:cs="Times New Roman"/>
+          <w:b/>
+          <w:bCs/>
+          <w:color w:val="auto"/>
+          <w:sz w:val="28"/>
+          <w:szCs w:val="28"/>
+        </w:rPr>
         <w:t>Выбор СУБД</w:t>
       </w:r>
     </w:p>
-    <w:p/>
-    <w:p>
-      <w:pPr>
-        <w:spacing w:line="360" w:lineRule="auto"/>
-        <w:rPr>
-          <w:sz w:val="28"/>
-          <w:szCs w:val="28"/>
-        </w:rPr>
-      </w:pPr>
-    </w:p>
-    <w:p>
-      <w:pPr>
-        <w:spacing w:line="360" w:lineRule="auto"/>
-        <w:jc w:val="center"/>
+    <w:p>
+      <w:pPr>
+        <w:spacing w:line="360" w:lineRule="auto"/>
         <w:rPr>
           <w:sz w:val="28"/>
           <w:szCs w:val="28"/>
@@ -14476,6 +14680,885 @@
       <w:pPr>
         <w:spacing w:line="360" w:lineRule="auto"/>
         <w:ind w:firstLine="709"/>
+        <w:rPr>
+          <w:sz w:val="28"/>
+          <w:szCs w:val="28"/>
+        </w:rPr>
+      </w:pPr>
+      <w:r>
+        <w:rPr>
+          <w:sz w:val="28"/>
+          <w:szCs w:val="28"/>
+        </w:rPr>
+        <w:t>Система управления базами данных (СУБД) — совокупность</w:t>
+      </w:r>
+      <w:r>
+        <w:rPr>
+          <w:sz w:val="28"/>
+          <w:szCs w:val="28"/>
+        </w:rPr>
+        <w:t xml:space="preserve"> </w:t>
+      </w:r>
+      <w:r>
+        <w:rPr>
+          <w:sz w:val="28"/>
+          <w:szCs w:val="28"/>
+        </w:rPr>
+        <w:t>программных и лингвистических средств общего или специального назначения,</w:t>
+      </w:r>
+      <w:r>
+        <w:rPr>
+          <w:sz w:val="28"/>
+          <w:szCs w:val="28"/>
+        </w:rPr>
+        <w:t xml:space="preserve"> </w:t>
+      </w:r>
+      <w:r>
+        <w:rPr>
+          <w:sz w:val="28"/>
+          <w:szCs w:val="28"/>
+        </w:rPr>
+        <w:t>обеспечивающих управление созданием и использованием баз данных</w:t>
+      </w:r>
+      <w:r>
+        <w:rPr>
+          <w:sz w:val="28"/>
+          <w:szCs w:val="28"/>
+        </w:rPr>
+        <w:t xml:space="preserve"> </w:t>
+      </w:r>
+      <w:r>
+        <w:rPr>
+          <w:sz w:val="28"/>
+          <w:szCs w:val="28"/>
+        </w:rPr>
+        <w:t>[5]</w:t>
+      </w:r>
+      <w:r>
+        <w:rPr>
+          <w:sz w:val="28"/>
+          <w:szCs w:val="28"/>
+        </w:rPr>
+        <w:t>.</w:t>
+      </w:r>
+      <w:r>
+        <w:rPr>
+          <w:sz w:val="28"/>
+          <w:szCs w:val="28"/>
+        </w:rPr>
+        <w:t xml:space="preserve"> </w:t>
+      </w:r>
+      <w:r>
+        <w:rPr>
+          <w:sz w:val="28"/>
+          <w:szCs w:val="28"/>
+        </w:rPr>
+        <w:t xml:space="preserve">На основе выбранной реляционной модели данных рассмотрим наиболее популярные соответствующие СУБД. </w:t>
+      </w:r>
+    </w:p>
+    <w:p>
+      <w:pPr>
+        <w:spacing w:line="360" w:lineRule="auto"/>
+        <w:rPr>
+          <w:sz w:val="28"/>
+          <w:szCs w:val="28"/>
+        </w:rPr>
+      </w:pPr>
+    </w:p>
+    <w:p>
+      <w:pPr>
+        <w:pStyle w:val="3"/>
+        <w:numPr>
+          <w:ilvl w:val="0"/>
+          <w:numId w:val="19"/>
+        </w:numPr>
+        <w:spacing w:line="360" w:lineRule="auto"/>
+        <w:rPr>
+          <w:rFonts w:ascii="Times New Roman" w:hAnsi="Times New Roman" w:cs="Times New Roman"/>
+          <w:b/>
+          <w:bCs/>
+          <w:color w:val="auto"/>
+          <w:sz w:val="28"/>
+          <w:szCs w:val="28"/>
+          <w:lang w:val="en-US"/>
+        </w:rPr>
+      </w:pPr>
+      <w:r>
+        <w:rPr>
+          <w:rFonts w:ascii="Times New Roman" w:hAnsi="Times New Roman" w:cs="Times New Roman"/>
+          <w:b/>
+          <w:bCs/>
+          <w:color w:val="auto"/>
+          <w:sz w:val="28"/>
+          <w:szCs w:val="28"/>
+          <w:lang w:val="en-US"/>
+        </w:rPr>
+        <w:t>MySQL</w:t>
+      </w:r>
+    </w:p>
+    <w:p>
+      <w:pPr>
+        <w:spacing w:line="360" w:lineRule="auto"/>
+        <w:rPr>
+          <w:sz w:val="28"/>
+          <w:szCs w:val="28"/>
+          <w:lang w:val="en-US"/>
+        </w:rPr>
+      </w:pPr>
+    </w:p>
+    <w:p>
+      <w:pPr>
+        <w:spacing w:line="360" w:lineRule="auto"/>
+        <w:ind w:firstLine="709"/>
+        <w:rPr>
+          <w:sz w:val="28"/>
+          <w:szCs w:val="28"/>
+        </w:rPr>
+      </w:pPr>
+      <w:r>
+        <w:rPr>
+          <w:sz w:val="28"/>
+          <w:szCs w:val="28"/>
+        </w:rPr>
+        <w:t xml:space="preserve">MySQL </w:t>
+      </w:r>
+      <w:r>
+        <w:rPr>
+          <w:sz w:val="28"/>
+          <w:szCs w:val="28"/>
+        </w:rPr>
+        <w:t>–</w:t>
+      </w:r>
+      <w:r>
+        <w:rPr>
+          <w:sz w:val="28"/>
+          <w:szCs w:val="28"/>
+        </w:rPr>
+        <w:t xml:space="preserve"> это реляционная </w:t>
+      </w:r>
+      <w:r>
+        <w:rPr>
+          <w:sz w:val="28"/>
+          <w:szCs w:val="28"/>
+        </w:rPr>
+        <w:t xml:space="preserve">СУБД </w:t>
+      </w:r>
+      <w:r>
+        <w:rPr>
+          <w:sz w:val="28"/>
+          <w:szCs w:val="28"/>
+        </w:rPr>
+        <w:t>с открытым исходным кодом. В настоящее время эт</w:t>
+      </w:r>
+      <w:r>
+        <w:rPr>
+          <w:sz w:val="28"/>
+          <w:szCs w:val="28"/>
+        </w:rPr>
+        <w:t xml:space="preserve">о </w:t>
+      </w:r>
+      <w:r>
+        <w:rPr>
+          <w:sz w:val="28"/>
+          <w:szCs w:val="28"/>
+        </w:rPr>
+        <w:t>одна из наиболее популярных в веб-приложениях</w:t>
+      </w:r>
+      <w:r>
+        <w:rPr>
+          <w:sz w:val="28"/>
+          <w:szCs w:val="28"/>
+        </w:rPr>
+        <w:t xml:space="preserve">, </w:t>
+      </w:r>
+      <w:r>
+        <w:rPr>
+          <w:sz w:val="28"/>
+          <w:szCs w:val="28"/>
+        </w:rPr>
+        <w:t>почти все веб-фреймворки поддерживают MySQL уже на уровне базовой конфигурации (без дополнительных модулей)</w:t>
+      </w:r>
+      <w:r>
+        <w:rPr>
+          <w:sz w:val="28"/>
+          <w:szCs w:val="28"/>
+        </w:rPr>
+        <w:t xml:space="preserve"> </w:t>
+      </w:r>
+      <w:r>
+        <w:rPr>
+          <w:sz w:val="28"/>
+          <w:szCs w:val="28"/>
+        </w:rPr>
+        <w:t>[6]</w:t>
+      </w:r>
+      <w:r>
+        <w:rPr>
+          <w:sz w:val="28"/>
+          <w:szCs w:val="28"/>
+        </w:rPr>
+        <w:t>.</w:t>
+      </w:r>
+      <w:r>
+        <w:rPr>
+          <w:sz w:val="28"/>
+          <w:szCs w:val="28"/>
+        </w:rPr>
+        <w:t xml:space="preserve"> </w:t>
+      </w:r>
+      <w:r>
+        <w:rPr>
+          <w:sz w:val="28"/>
+          <w:szCs w:val="28"/>
+        </w:rPr>
+        <w:t>К преимуществам относятся простота в использовании, масштабируемость, скорость. Однако</w:t>
+      </w:r>
+      <w:r>
+        <w:rPr>
+          <w:sz w:val="28"/>
+          <w:szCs w:val="28"/>
+        </w:rPr>
+        <w:t xml:space="preserve"> СУБД имеет определенные ограничения в функционале</w:t>
+      </w:r>
+      <w:r>
+        <w:rPr>
+          <w:sz w:val="28"/>
+          <w:szCs w:val="28"/>
+        </w:rPr>
+        <w:t xml:space="preserve"> и </w:t>
+      </w:r>
+      <w:r>
+        <w:rPr>
+          <w:sz w:val="28"/>
+          <w:szCs w:val="28"/>
+        </w:rPr>
+        <w:t>недостаточную надежность</w:t>
+      </w:r>
+      <w:r>
+        <w:rPr>
+          <w:sz w:val="28"/>
+          <w:szCs w:val="28"/>
+        </w:rPr>
+        <w:t xml:space="preserve"> </w:t>
+      </w:r>
+      <w:r>
+        <w:rPr>
+          <w:sz w:val="28"/>
+          <w:szCs w:val="28"/>
+        </w:rPr>
+        <w:t>[7].</w:t>
+      </w:r>
+    </w:p>
+    <w:p>
+      <w:pPr>
+        <w:spacing w:line="360" w:lineRule="auto"/>
+        <w:rPr>
+          <w:sz w:val="28"/>
+          <w:szCs w:val="28"/>
+        </w:rPr>
+      </w:pPr>
+    </w:p>
+    <w:p>
+      <w:pPr>
+        <w:pStyle w:val="3"/>
+        <w:numPr>
+          <w:ilvl w:val="0"/>
+          <w:numId w:val="19"/>
+        </w:numPr>
+        <w:spacing w:line="360" w:lineRule="auto"/>
+        <w:rPr>
+          <w:rFonts w:ascii="Times New Roman" w:hAnsi="Times New Roman" w:cs="Times New Roman"/>
+          <w:b/>
+          <w:bCs/>
+          <w:color w:val="auto"/>
+          <w:sz w:val="28"/>
+          <w:szCs w:val="28"/>
+        </w:rPr>
+      </w:pPr>
+      <w:r>
+        <w:rPr>
+          <w:rFonts w:ascii="Times New Roman" w:hAnsi="Times New Roman" w:cs="Times New Roman"/>
+          <w:b/>
+          <w:bCs/>
+          <w:color w:val="auto"/>
+          <w:sz w:val="28"/>
+          <w:szCs w:val="28"/>
+          <w:lang w:val="en-US"/>
+        </w:rPr>
+        <w:t>PostgreSQL</w:t>
+      </w:r>
+    </w:p>
+    <w:p>
+      <w:pPr>
+        <w:spacing w:line="360" w:lineRule="auto"/>
+        <w:rPr>
+          <w:sz w:val="28"/>
+          <w:szCs w:val="28"/>
+        </w:rPr>
+      </w:pPr>
+    </w:p>
+    <w:p>
+      <w:pPr>
+        <w:spacing w:line="360" w:lineRule="auto"/>
+        <w:ind w:firstLine="708"/>
+        <w:rPr>
+          <w:sz w:val="28"/>
+          <w:szCs w:val="28"/>
+        </w:rPr>
+      </w:pPr>
+      <w:proofErr w:type="spellStart"/>
+      <w:r>
+        <w:rPr>
+          <w:sz w:val="28"/>
+          <w:szCs w:val="28"/>
+        </w:rPr>
+        <w:t>PostgreSQL</w:t>
+      </w:r>
+      <w:proofErr w:type="spellEnd"/>
+      <w:r>
+        <w:rPr>
+          <w:sz w:val="28"/>
+          <w:szCs w:val="28"/>
+        </w:rPr>
+        <w:t xml:space="preserve"> — это свободная объектно-реляционная </w:t>
+      </w:r>
+      <w:r>
+        <w:rPr>
+          <w:sz w:val="28"/>
+          <w:szCs w:val="28"/>
+        </w:rPr>
+        <w:t>СУБД, которая</w:t>
+      </w:r>
+      <w:r>
+        <w:rPr>
+          <w:sz w:val="28"/>
+          <w:szCs w:val="28"/>
+        </w:rPr>
+        <w:t xml:space="preserve"> базируется на языке SQL и поддерживает многочисленные возможности.</w:t>
+      </w:r>
+      <w:r>
+        <w:rPr>
+          <w:sz w:val="28"/>
+          <w:szCs w:val="28"/>
+        </w:rPr>
+        <w:t xml:space="preserve"> </w:t>
+      </w:r>
+      <w:r>
+        <w:rPr>
+          <w:sz w:val="28"/>
+          <w:szCs w:val="28"/>
+        </w:rPr>
+        <w:t>Она</w:t>
+      </w:r>
+      <w:r>
+        <w:rPr>
+          <w:sz w:val="28"/>
+          <w:szCs w:val="28"/>
+        </w:rPr>
+        <w:t xml:space="preserve"> отличается высокой надёжностью и хорошей производительностью. </w:t>
+      </w:r>
+      <w:proofErr w:type="spellStart"/>
+      <w:r>
+        <w:rPr>
+          <w:sz w:val="28"/>
+          <w:szCs w:val="28"/>
+        </w:rPr>
+        <w:t>PostgreSQL</w:t>
+      </w:r>
+      <w:proofErr w:type="spellEnd"/>
+      <w:r>
+        <w:rPr>
+          <w:sz w:val="28"/>
+          <w:szCs w:val="28"/>
+        </w:rPr>
+        <w:t xml:space="preserve"> поддерживает транзакции</w:t>
+      </w:r>
+      <w:r>
+        <w:rPr>
+          <w:sz w:val="28"/>
+          <w:szCs w:val="28"/>
+        </w:rPr>
+        <w:t xml:space="preserve">, </w:t>
+      </w:r>
+      <w:r>
+        <w:rPr>
+          <w:sz w:val="28"/>
+          <w:szCs w:val="28"/>
+        </w:rPr>
+        <w:t xml:space="preserve">обладающие свойствами </w:t>
+      </w:r>
+      <w:r>
+        <w:rPr>
+          <w:sz w:val="28"/>
+          <w:szCs w:val="28"/>
+        </w:rPr>
+        <w:t xml:space="preserve">ACID, репликация реализована встроенными механизмами. </w:t>
+      </w:r>
+      <w:r>
+        <w:rPr>
+          <w:sz w:val="28"/>
+          <w:szCs w:val="28"/>
+        </w:rPr>
+        <w:t>М</w:t>
+      </w:r>
+      <w:r>
+        <w:rPr>
+          <w:sz w:val="28"/>
+          <w:szCs w:val="28"/>
+        </w:rPr>
+        <w:t xml:space="preserve">ожно создавать свои типы данных </w:t>
+      </w:r>
+      <w:r>
+        <w:rPr>
+          <w:sz w:val="28"/>
+          <w:szCs w:val="28"/>
+        </w:rPr>
+        <w:lastRenderedPageBreak/>
+        <w:t>и индексов, а также расширять поведение при помощи языков</w:t>
+      </w:r>
+      <w:r>
+        <w:rPr>
+          <w:sz w:val="28"/>
+          <w:szCs w:val="28"/>
+        </w:rPr>
+        <w:t xml:space="preserve"> </w:t>
+      </w:r>
+      <w:r>
+        <w:rPr>
+          <w:sz w:val="28"/>
+          <w:szCs w:val="28"/>
+        </w:rPr>
+        <w:t>программирова</w:t>
+      </w:r>
+      <w:r>
+        <w:rPr>
+          <w:sz w:val="28"/>
+          <w:szCs w:val="28"/>
+        </w:rPr>
+        <w:t>ния</w:t>
+      </w:r>
+      <w:r>
+        <w:rPr>
+          <w:sz w:val="28"/>
+          <w:szCs w:val="28"/>
+        </w:rPr>
+        <w:t xml:space="preserve"> </w:t>
+      </w:r>
+      <w:r>
+        <w:rPr>
+          <w:sz w:val="28"/>
+          <w:szCs w:val="28"/>
+        </w:rPr>
+        <w:t>[8].</w:t>
+      </w:r>
+    </w:p>
+    <w:p>
+      <w:pPr>
+        <w:spacing w:line="360" w:lineRule="auto"/>
+        <w:rPr>
+          <w:sz w:val="28"/>
+          <w:szCs w:val="28"/>
+        </w:rPr>
+      </w:pPr>
+    </w:p>
+    <w:p>
+      <w:pPr>
+        <w:pStyle w:val="3"/>
+        <w:numPr>
+          <w:ilvl w:val="0"/>
+          <w:numId w:val="19"/>
+        </w:numPr>
+        <w:spacing w:line="360" w:lineRule="auto"/>
+        <w:rPr>
+          <w:rFonts w:ascii="Times New Roman" w:hAnsi="Times New Roman" w:cs="Times New Roman"/>
+          <w:b/>
+          <w:bCs/>
+          <w:color w:val="auto"/>
+          <w:sz w:val="28"/>
+          <w:szCs w:val="28"/>
+          <w:lang w:val="en-US"/>
+        </w:rPr>
+      </w:pPr>
+      <w:r>
+        <w:rPr>
+          <w:rFonts w:ascii="Times New Roman" w:hAnsi="Times New Roman" w:cs="Times New Roman"/>
+          <w:b/>
+          <w:bCs/>
+          <w:color w:val="auto"/>
+          <w:sz w:val="28"/>
+          <w:szCs w:val="28"/>
+          <w:lang w:val="en-US"/>
+        </w:rPr>
+        <w:t>Oracle Database</w:t>
+      </w:r>
+    </w:p>
+    <w:p>
+      <w:pPr>
+        <w:spacing w:line="360" w:lineRule="auto"/>
+        <w:rPr>
+          <w:sz w:val="28"/>
+          <w:szCs w:val="28"/>
+          <w:lang w:val="en-US"/>
+        </w:rPr>
+      </w:pPr>
+    </w:p>
+    <w:p>
+      <w:pPr>
+        <w:spacing w:line="360" w:lineRule="auto"/>
+        <w:ind w:firstLine="709"/>
+        <w:rPr>
+          <w:sz w:val="28"/>
+          <w:szCs w:val="28"/>
+        </w:rPr>
+      </w:pPr>
+      <w:r>
+        <w:rPr>
+          <w:sz w:val="28"/>
+          <w:szCs w:val="28"/>
+          <w:lang w:val="en-US"/>
+        </w:rPr>
+        <w:t>Oracle</w:t>
+      </w:r>
+      <w:r>
+        <w:rPr>
+          <w:sz w:val="28"/>
+          <w:szCs w:val="28"/>
+        </w:rPr>
+        <w:t xml:space="preserve"> </w:t>
+      </w:r>
+      <w:r>
+        <w:rPr>
+          <w:sz w:val="28"/>
+          <w:szCs w:val="28"/>
+          <w:lang w:val="en-US"/>
+        </w:rPr>
+        <w:t>Database</w:t>
+      </w:r>
+      <w:r>
+        <w:rPr>
+          <w:sz w:val="28"/>
+          <w:szCs w:val="28"/>
+        </w:rPr>
+        <w:t xml:space="preserve"> — это объектно-реляционная СУБД, созданная компанией </w:t>
+      </w:r>
+      <w:r>
+        <w:rPr>
+          <w:sz w:val="28"/>
+          <w:szCs w:val="28"/>
+          <w:lang w:val="en-US"/>
+        </w:rPr>
+        <w:t>Oracle</w:t>
+      </w:r>
+      <w:r>
+        <w:rPr>
+          <w:sz w:val="28"/>
+          <w:szCs w:val="28"/>
+        </w:rPr>
+        <w:t xml:space="preserve">. </w:t>
+      </w:r>
+      <w:r>
+        <w:rPr>
+          <w:sz w:val="28"/>
+          <w:szCs w:val="28"/>
+        </w:rPr>
+        <w:t>Является наиболее популярной в мире. Она поддерживает множество функций, является очень надежной, может применяться практически для любых задач. Особенностью является быстрая работа с большими объемами данных. Однако стоимость пользования данной СУБД является довольно высокой, и работа с ней может требовать достаточного количества ресурсов.</w:t>
+      </w:r>
+    </w:p>
+    <w:p>
+      <w:pPr>
+        <w:spacing w:line="360" w:lineRule="auto"/>
+        <w:rPr>
+          <w:sz w:val="28"/>
+          <w:szCs w:val="28"/>
+        </w:rPr>
+      </w:pPr>
+    </w:p>
+    <w:p>
+      <w:pPr>
+        <w:pStyle w:val="3"/>
+        <w:spacing w:line="360" w:lineRule="auto"/>
+        <w:rPr>
+          <w:rFonts w:ascii="Times New Roman" w:hAnsi="Times New Roman" w:cs="Times New Roman"/>
+          <w:b/>
+          <w:bCs/>
+          <w:color w:val="auto"/>
+          <w:sz w:val="28"/>
+          <w:szCs w:val="28"/>
+        </w:rPr>
+      </w:pPr>
+      <w:r>
+        <w:rPr>
+          <w:rFonts w:ascii="Times New Roman" w:hAnsi="Times New Roman" w:cs="Times New Roman"/>
+          <w:b/>
+          <w:bCs/>
+          <w:color w:val="auto"/>
+          <w:sz w:val="28"/>
+          <w:szCs w:val="28"/>
+        </w:rPr>
+        <w:t>Вывод</w:t>
+      </w:r>
+    </w:p>
+    <w:p>
+      <w:pPr>
+        <w:spacing w:line="360" w:lineRule="auto"/>
+        <w:rPr>
+          <w:sz w:val="28"/>
+          <w:szCs w:val="28"/>
+        </w:rPr>
+      </w:pPr>
+    </w:p>
+    <w:p>
+      <w:pPr>
+        <w:spacing w:line="360" w:lineRule="auto"/>
+        <w:ind w:firstLine="709"/>
+        <w:rPr>
+          <w:sz w:val="28"/>
+          <w:szCs w:val="28"/>
+        </w:rPr>
+      </w:pPr>
+      <w:r>
+        <w:rPr>
+          <w:sz w:val="28"/>
+          <w:szCs w:val="28"/>
+        </w:rPr>
+        <w:t xml:space="preserve">На основе анализа рассматриваемых СУБД был сделан выбор в пользу </w:t>
+      </w:r>
+      <w:r>
+        <w:rPr>
+          <w:sz w:val="28"/>
+          <w:szCs w:val="28"/>
+          <w:lang w:val="en-US"/>
+        </w:rPr>
+        <w:t>PostgreSQL</w:t>
+      </w:r>
+      <w:r>
+        <w:rPr>
+          <w:sz w:val="28"/>
+          <w:szCs w:val="28"/>
+        </w:rPr>
+        <w:t xml:space="preserve">. </w:t>
+      </w:r>
+      <w:r>
+        <w:rPr>
+          <w:sz w:val="28"/>
+          <w:szCs w:val="28"/>
+        </w:rPr>
+        <w:t>Благодаря большому количеству преимуществ</w:t>
+      </w:r>
+      <w:r>
+        <w:rPr>
+          <w:sz w:val="28"/>
+          <w:szCs w:val="28"/>
+        </w:rPr>
+        <w:t>, простоте и удобству</w:t>
+      </w:r>
+      <w:r>
+        <w:rPr>
+          <w:sz w:val="28"/>
+          <w:szCs w:val="28"/>
+        </w:rPr>
+        <w:t xml:space="preserve"> она является наиболее оптимальным вариантом для разрабатываемого сервиса.</w:t>
+      </w:r>
+      <w:r>
+        <w:rPr>
+          <w:sz w:val="28"/>
+          <w:szCs w:val="28"/>
+        </w:rPr>
+        <w:t xml:space="preserve"> Также с данной СУБД имеется опыт работы. При этом для </w:t>
+      </w:r>
+      <w:r>
+        <w:rPr>
+          <w:sz w:val="28"/>
+          <w:szCs w:val="28"/>
+          <w:lang w:val="en-US"/>
+        </w:rPr>
+        <w:t>PostgreSQL</w:t>
+      </w:r>
+      <w:r>
+        <w:rPr>
+          <w:sz w:val="28"/>
+          <w:szCs w:val="28"/>
+        </w:rPr>
+        <w:t xml:space="preserve"> </w:t>
+      </w:r>
+      <w:r>
+        <w:rPr>
+          <w:sz w:val="28"/>
+          <w:szCs w:val="28"/>
+        </w:rPr>
+        <w:t xml:space="preserve">есть </w:t>
+      </w:r>
+      <w:r>
+        <w:rPr>
+          <w:sz w:val="28"/>
+          <w:szCs w:val="28"/>
+        </w:rPr>
+        <w:t xml:space="preserve">загружаемый </w:t>
+      </w:r>
+      <w:r>
+        <w:rPr>
+          <w:sz w:val="28"/>
+          <w:szCs w:val="28"/>
+        </w:rPr>
+        <w:t xml:space="preserve">процедурный </w:t>
+      </w:r>
+      <w:r>
+        <w:rPr>
+          <w:sz w:val="28"/>
+          <w:szCs w:val="28"/>
+        </w:rPr>
+        <w:t xml:space="preserve">язык </w:t>
+      </w:r>
+      <w:r>
+        <w:rPr>
+          <w:sz w:val="28"/>
+          <w:szCs w:val="28"/>
+          <w:lang w:val="en-US"/>
+        </w:rPr>
+        <w:t>PL</w:t>
+      </w:r>
+      <w:r>
+        <w:rPr>
+          <w:sz w:val="28"/>
+          <w:szCs w:val="28"/>
+        </w:rPr>
+        <w:t>/</w:t>
+      </w:r>
+      <w:proofErr w:type="spellStart"/>
+      <w:r>
+        <w:rPr>
+          <w:sz w:val="28"/>
+          <w:szCs w:val="28"/>
+          <w:lang w:val="en-US"/>
+        </w:rPr>
+        <w:t>pgSQL</w:t>
+      </w:r>
+      <w:proofErr w:type="spellEnd"/>
+      <w:r>
+        <w:rPr>
+          <w:sz w:val="28"/>
+          <w:szCs w:val="28"/>
+        </w:rPr>
+        <w:t xml:space="preserve">, </w:t>
+      </w:r>
+      <w:r>
+        <w:rPr>
+          <w:sz w:val="28"/>
+          <w:szCs w:val="28"/>
+        </w:rPr>
+        <w:t xml:space="preserve">который позволяет довольно эффективно и просто писать функции и триггерные процедуры </w:t>
+      </w:r>
+      <w:r>
+        <w:rPr>
+          <w:sz w:val="28"/>
+          <w:szCs w:val="28"/>
+        </w:rPr>
+        <w:t>[10]</w:t>
+      </w:r>
+      <w:r>
+        <w:rPr>
+          <w:sz w:val="28"/>
+          <w:szCs w:val="28"/>
+        </w:rPr>
+        <w:t>.</w:t>
+      </w:r>
+    </w:p>
+    <w:p>
+      <w:pPr>
+        <w:spacing w:line="360" w:lineRule="auto"/>
+        <w:rPr>
+          <w:sz w:val="28"/>
+          <w:szCs w:val="28"/>
+        </w:rPr>
+      </w:pPr>
+    </w:p>
+    <w:p>
+      <w:pPr>
+        <w:pStyle w:val="2"/>
+        <w:numPr>
+          <w:ilvl w:val="0"/>
+          <w:numId w:val="18"/>
+        </w:numPr>
+        <w:spacing w:line="360" w:lineRule="auto"/>
+        <w:rPr>
+          <w:rFonts w:ascii="Times New Roman" w:hAnsi="Times New Roman" w:cs="Times New Roman"/>
+          <w:b/>
+          <w:bCs/>
+          <w:color w:val="auto"/>
+          <w:sz w:val="28"/>
+          <w:szCs w:val="28"/>
+        </w:rPr>
+      </w:pPr>
+      <w:r>
+        <w:rPr>
+          <w:rFonts w:ascii="Times New Roman" w:hAnsi="Times New Roman" w:cs="Times New Roman"/>
+          <w:b/>
+          <w:bCs/>
+          <w:color w:val="auto"/>
+          <w:sz w:val="28"/>
+          <w:szCs w:val="28"/>
+        </w:rPr>
+        <w:t>Выбор инструментов разработки</w:t>
+      </w:r>
+    </w:p>
+    <w:p>
+      <w:pPr>
+        <w:spacing w:line="360" w:lineRule="auto"/>
+        <w:rPr>
+          <w:sz w:val="28"/>
+          <w:szCs w:val="28"/>
+        </w:rPr>
+      </w:pPr>
+    </w:p>
+    <w:p>
+      <w:pPr>
+        <w:spacing w:line="360" w:lineRule="auto"/>
+        <w:ind w:firstLine="709"/>
+        <w:rPr>
+          <w:sz w:val="28"/>
+          <w:szCs w:val="28"/>
+        </w:rPr>
+      </w:pPr>
+      <w:r>
+        <w:rPr>
+          <w:sz w:val="28"/>
+          <w:szCs w:val="28"/>
+        </w:rPr>
+        <w:t>В качеств</w:t>
+      </w:r>
+      <w:r>
+        <w:rPr>
+          <w:sz w:val="28"/>
+          <w:szCs w:val="28"/>
+        </w:rPr>
+        <w:t>е</w:t>
+      </w:r>
+      <w:r>
+        <w:rPr>
+          <w:sz w:val="28"/>
+          <w:szCs w:val="28"/>
+        </w:rPr>
+        <w:t xml:space="preserve"> языка программирования был выбран </w:t>
+      </w:r>
+      <w:r>
+        <w:rPr>
+          <w:sz w:val="28"/>
+          <w:szCs w:val="28"/>
+          <w:lang w:val="en-US"/>
+        </w:rPr>
+        <w:t>Python</w:t>
+      </w:r>
+      <w:r>
+        <w:rPr>
+          <w:sz w:val="28"/>
+          <w:szCs w:val="28"/>
+        </w:rPr>
+        <w:t xml:space="preserve"> [11]. </w:t>
+      </w:r>
+    </w:p>
+    <w:p>
+      <w:pPr>
+        <w:spacing w:line="360" w:lineRule="auto"/>
         <w:rPr>
           <w:sz w:val="28"/>
           <w:szCs w:val="28"/>
@@ -14663,6 +15746,95 @@
 <file path=word/numbering.xml><?xml version="1.0" encoding="utf-8"?>
 <w:numbering xmlns:wpc="http://schemas.microsoft.com/office/word/2010/wordprocessingCanvas" xmlns:cx="http://schemas.microsoft.com/office/drawing/2014/chartex" xmlns:cx1="http://schemas.microsoft.com/office/drawing/2015/9/8/chartex" xmlns:cx2="http://schemas.microsoft.com/office/drawing/2015/10/21/chartex" xmlns:cx3="http://schemas.microsoft.com/office/drawing/2016/5/9/chartex" xmlns:cx4="http://schemas.microsoft.com/office/drawing/2016/5/10/chartex" xmlns:cx5="http://schemas.microsoft.com/office/drawing/2016/5/11/chartex" xmlns:cx6="http://schemas.microsoft.com/office/drawing/2016/5/12/chartex" xmlns:cx7="http://schemas.microsoft.com/office/drawing/2016/5/13/chartex" xmlns:cx8="http://schemas.microsoft.com/office/drawing/2016/5/14/chartex" xmlns:mc="http://schemas.openxmlformats.org/markup-compatibility/2006" xmlns:aink="http://schemas.microsoft.com/office/drawing/2016/ink" xmlns:am3d="http://schemas.microsoft.com/office/drawing/2017/model3d" xmlns:o="urn:schemas-microsoft-com:office:office" xmlns:oel="http://schemas.microsoft.com/office/2019/extlst" xmlns:r="http://schemas.openxmlformats.org/officeDocument/2006/relationships" xmlns:m="http://schemas.openxmlformats.org/officeDocument/2006/math" xmlns:v="urn:schemas-microsoft-com:vml" xmlns:wp14="http://schemas.microsoft.com/office/word/2010/wordprocessingDrawing" xmlns:wp="http://schemas.openxmlformats.org/drawingml/2006/wordprocessingDrawing" xmlns:w10="urn:schemas-microsoft-com:office:word" xmlns:w="http://schemas.openxmlformats.org/wordprocessingml/2006/main" xmlns:w14="http://schemas.microsoft.com/office/word/2010/wordml" xmlns:w15="http://schemas.microsoft.com/office/word/2012/wordml" xmlns:w16cex="http://schemas.microsoft.com/office/word/2018/wordml/cex" xmlns:w16cid="http://schemas.microsoft.com/office/word/2016/wordml/cid" xmlns:w16="http://schemas.microsoft.com/office/word/2018/wordml" xmlns:w16sdtdh="http://schemas.microsoft.com/office/word/2020/wordml/sdtdatahash" xmlns:w16se="http://schemas.microsoft.com/office/word/2015/wordml/symex" xmlns:wpg="http://schemas.microsoft.com/office/word/2010/wordprocessingGroup" xmlns:wpi="http://schemas.microsoft.com/office/word/2010/wordprocessingInk" xmlns:wne="http://schemas.microsoft.com/office/word/2006/wordml" xmlns:wps="http://schemas.microsoft.com/office/word/2010/wordprocessingShape" mc:Ignorable="w14 w15 w16se w16cid w16 w16cex w16sdtdh wp14">
   <w:abstractNum w:abstractNumId="0" w15:restartNumberingAfterBreak="0">
+    <w:nsid w:val="048343E7"/>
+    <w:multiLevelType w:val="hybridMultilevel"/>
+    <w:tmpl w:val="81003D06"/>
+    <w:lvl w:ilvl="0" w:tplc="4C801F0E">
+      <w:start w:val="1"/>
+      <w:numFmt w:val="decimal"/>
+      <w:lvlText w:val="3.%1"/>
+      <w:lvlJc w:val="left"/>
+      <w:pPr>
+        <w:ind w:left="720" w:hanging="360"/>
+      </w:pPr>
+      <w:rPr>
+        <w:rFonts w:hint="default"/>
+      </w:rPr>
+    </w:lvl>
+    <w:lvl w:ilvl="1" w:tplc="04190019" w:tentative="1">
+      <w:start w:val="1"/>
+      <w:numFmt w:val="lowerLetter"/>
+      <w:lvlText w:val="%2."/>
+      <w:lvlJc w:val="left"/>
+      <w:pPr>
+        <w:ind w:left="1440" w:hanging="360"/>
+      </w:pPr>
+    </w:lvl>
+    <w:lvl w:ilvl="2" w:tplc="0419001B" w:tentative="1">
+      <w:start w:val="1"/>
+      <w:numFmt w:val="lowerRoman"/>
+      <w:lvlText w:val="%3."/>
+      <w:lvlJc w:val="right"/>
+      <w:pPr>
+        <w:ind w:left="2160" w:hanging="180"/>
+      </w:pPr>
+    </w:lvl>
+    <w:lvl w:ilvl="3" w:tplc="0419000F" w:tentative="1">
+      <w:start w:val="1"/>
+      <w:numFmt w:val="decimal"/>
+      <w:lvlText w:val="%4."/>
+      <w:lvlJc w:val="left"/>
+      <w:pPr>
+        <w:ind w:left="2880" w:hanging="360"/>
+      </w:pPr>
+    </w:lvl>
+    <w:lvl w:ilvl="4" w:tplc="04190019" w:tentative="1">
+      <w:start w:val="1"/>
+      <w:numFmt w:val="lowerLetter"/>
+      <w:lvlText w:val="%5."/>
+      <w:lvlJc w:val="left"/>
+      <w:pPr>
+        <w:ind w:left="3600" w:hanging="360"/>
+      </w:pPr>
+    </w:lvl>
+    <w:lvl w:ilvl="5" w:tplc="0419001B" w:tentative="1">
+      <w:start w:val="1"/>
+      <w:numFmt w:val="lowerRoman"/>
+      <w:lvlText w:val="%6."/>
+      <w:lvlJc w:val="right"/>
+      <w:pPr>
+        <w:ind w:left="4320" w:hanging="180"/>
+      </w:pPr>
+    </w:lvl>
+    <w:lvl w:ilvl="6" w:tplc="0419000F" w:tentative="1">
+      <w:start w:val="1"/>
+      <w:numFmt w:val="decimal"/>
+      <w:lvlText w:val="%7."/>
+      <w:lvlJc w:val="left"/>
+      <w:pPr>
+        <w:ind w:left="5040" w:hanging="360"/>
+      </w:pPr>
+    </w:lvl>
+    <w:lvl w:ilvl="7" w:tplc="04190019" w:tentative="1">
+      <w:start w:val="1"/>
+      <w:numFmt w:val="lowerLetter"/>
+      <w:lvlText w:val="%8."/>
+      <w:lvlJc w:val="left"/>
+      <w:pPr>
+        <w:ind w:left="5760" w:hanging="360"/>
+      </w:pPr>
+    </w:lvl>
+    <w:lvl w:ilvl="8" w:tplc="0419001B" w:tentative="1">
+      <w:start w:val="1"/>
+      <w:numFmt w:val="lowerRoman"/>
+      <w:lvlText w:val="%9."/>
+      <w:lvlJc w:val="right"/>
+      <w:pPr>
+        <w:ind w:left="6480" w:hanging="180"/>
+      </w:pPr>
+    </w:lvl>
+  </w:abstractNum>
+  <w:abstractNum w:abstractNumId="1" w15:restartNumberingAfterBreak="0">
     <w:nsid w:val="0A5F15B8"/>
     <w:multiLevelType w:val="multilevel"/>
     <w:tmpl w:val="780A8DFA"/>
@@ -14782,7 +15954,7 @@
       </w:rPr>
     </w:lvl>
   </w:abstractNum>
-  <w:abstractNum w:abstractNumId="1" w15:restartNumberingAfterBreak="0">
+  <w:abstractNum w:abstractNumId="2" w15:restartNumberingAfterBreak="0">
     <w:nsid w:val="18AE00D1"/>
     <w:multiLevelType w:val="hybridMultilevel"/>
     <w:tmpl w:val="DBE2201C"/>
@@ -14871,7 +16043,7 @@
       </w:pPr>
     </w:lvl>
   </w:abstractNum>
-  <w:abstractNum w:abstractNumId="2" w15:restartNumberingAfterBreak="0">
+  <w:abstractNum w:abstractNumId="3" w15:restartNumberingAfterBreak="0">
     <w:nsid w:val="1E904212"/>
     <w:multiLevelType w:val="hybridMultilevel"/>
     <w:tmpl w:val="8AF6AAD6"/>
@@ -14960,7 +16132,7 @@
       </w:pPr>
     </w:lvl>
   </w:abstractNum>
-  <w:abstractNum w:abstractNumId="3" w15:restartNumberingAfterBreak="0">
+  <w:abstractNum w:abstractNumId="4" w15:restartNumberingAfterBreak="0">
     <w:nsid w:val="1F942C20"/>
     <w:multiLevelType w:val="hybridMultilevel"/>
     <w:tmpl w:val="2BA4AA3A"/>
@@ -15073,7 +16245,7 @@
       </w:rPr>
     </w:lvl>
   </w:abstractNum>
-  <w:abstractNum w:abstractNumId="4" w15:restartNumberingAfterBreak="0">
+  <w:abstractNum w:abstractNumId="5" w15:restartNumberingAfterBreak="0">
     <w:nsid w:val="25124B22"/>
     <w:multiLevelType w:val="hybridMultilevel"/>
     <w:tmpl w:val="14B47C44"/>
@@ -15186,7 +16358,97 @@
       </w:rPr>
     </w:lvl>
   </w:abstractNum>
-  <w:abstractNum w:abstractNumId="5" w15:restartNumberingAfterBreak="0">
+  <w:abstractNum w:abstractNumId="6" w15:restartNumberingAfterBreak="0">
+    <w:nsid w:val="25130892"/>
+    <w:multiLevelType w:val="hybridMultilevel"/>
+    <w:tmpl w:val="8B56CBCE"/>
+    <w:lvl w:ilvl="0" w:tplc="99246046">
+      <w:start w:val="2"/>
+      <w:numFmt w:val="decimal"/>
+      <w:suff w:val="space"/>
+      <w:lvlText w:val="3.%1"/>
+      <w:lvlJc w:val="left"/>
+      <w:pPr>
+        <w:ind w:left="720" w:hanging="360"/>
+      </w:pPr>
+      <w:rPr>
+        <w:rFonts w:hint="default"/>
+      </w:rPr>
+    </w:lvl>
+    <w:lvl w:ilvl="1" w:tplc="04190019" w:tentative="1">
+      <w:start w:val="1"/>
+      <w:numFmt w:val="lowerLetter"/>
+      <w:lvlText w:val="%2."/>
+      <w:lvlJc w:val="left"/>
+      <w:pPr>
+        <w:ind w:left="1440" w:hanging="360"/>
+      </w:pPr>
+    </w:lvl>
+    <w:lvl w:ilvl="2" w:tplc="0419001B" w:tentative="1">
+      <w:start w:val="1"/>
+      <w:numFmt w:val="lowerRoman"/>
+      <w:lvlText w:val="%3."/>
+      <w:lvlJc w:val="right"/>
+      <w:pPr>
+        <w:ind w:left="2160" w:hanging="180"/>
+      </w:pPr>
+    </w:lvl>
+    <w:lvl w:ilvl="3" w:tplc="0419000F" w:tentative="1">
+      <w:start w:val="1"/>
+      <w:numFmt w:val="decimal"/>
+      <w:lvlText w:val="%4."/>
+      <w:lvlJc w:val="left"/>
+      <w:pPr>
+        <w:ind w:left="2880" w:hanging="360"/>
+      </w:pPr>
+    </w:lvl>
+    <w:lvl w:ilvl="4" w:tplc="04190019" w:tentative="1">
+      <w:start w:val="1"/>
+      <w:numFmt w:val="lowerLetter"/>
+      <w:lvlText w:val="%5."/>
+      <w:lvlJc w:val="left"/>
+      <w:pPr>
+        <w:ind w:left="3600" w:hanging="360"/>
+      </w:pPr>
+    </w:lvl>
+    <w:lvl w:ilvl="5" w:tplc="0419001B" w:tentative="1">
+      <w:start w:val="1"/>
+      <w:numFmt w:val="lowerRoman"/>
+      <w:lvlText w:val="%6."/>
+      <w:lvlJc w:val="right"/>
+      <w:pPr>
+        <w:ind w:left="4320" w:hanging="180"/>
+      </w:pPr>
+    </w:lvl>
+    <w:lvl w:ilvl="6" w:tplc="0419000F" w:tentative="1">
+      <w:start w:val="1"/>
+      <w:numFmt w:val="decimal"/>
+      <w:lvlText w:val="%7."/>
+      <w:lvlJc w:val="left"/>
+      <w:pPr>
+        <w:ind w:left="5040" w:hanging="360"/>
+      </w:pPr>
+    </w:lvl>
+    <w:lvl w:ilvl="7" w:tplc="04190019" w:tentative="1">
+      <w:start w:val="1"/>
+      <w:numFmt w:val="lowerLetter"/>
+      <w:lvlText w:val="%8."/>
+      <w:lvlJc w:val="left"/>
+      <w:pPr>
+        <w:ind w:left="5760" w:hanging="360"/>
+      </w:pPr>
+    </w:lvl>
+    <w:lvl w:ilvl="8" w:tplc="0419001B" w:tentative="1">
+      <w:start w:val="1"/>
+      <w:numFmt w:val="lowerRoman"/>
+      <w:lvlText w:val="%9."/>
+      <w:lvlJc w:val="right"/>
+      <w:pPr>
+        <w:ind w:left="6480" w:hanging="180"/>
+      </w:pPr>
+    </w:lvl>
+  </w:abstractNum>
+  <w:abstractNum w:abstractNumId="7" w15:restartNumberingAfterBreak="0">
     <w:nsid w:val="2526623C"/>
     <w:multiLevelType w:val="hybridMultilevel"/>
     <w:tmpl w:val="E6108DAE"/>
@@ -15275,7 +16537,7 @@
       </w:pPr>
     </w:lvl>
   </w:abstractNum>
-  <w:abstractNum w:abstractNumId="6" w15:restartNumberingAfterBreak="0">
+  <w:abstractNum w:abstractNumId="8" w15:restartNumberingAfterBreak="0">
     <w:nsid w:val="27885749"/>
     <w:multiLevelType w:val="hybridMultilevel"/>
     <w:tmpl w:val="5F607186"/>
@@ -15366,7 +16628,97 @@
       </w:pPr>
     </w:lvl>
   </w:abstractNum>
-  <w:abstractNum w:abstractNumId="7" w15:restartNumberingAfterBreak="0">
+  <w:abstractNum w:abstractNumId="9" w15:restartNumberingAfterBreak="0">
+    <w:nsid w:val="299A4169"/>
+    <w:multiLevelType w:val="hybridMultilevel"/>
+    <w:tmpl w:val="6E06404E"/>
+    <w:lvl w:ilvl="0" w:tplc="0D20C4BE">
+      <w:start w:val="1"/>
+      <w:numFmt w:val="decimal"/>
+      <w:suff w:val="space"/>
+      <w:lvlText w:val="3.1.%1"/>
+      <w:lvlJc w:val="left"/>
+      <w:pPr>
+        <w:ind w:left="720" w:hanging="360"/>
+      </w:pPr>
+      <w:rPr>
+        <w:rFonts w:hint="default"/>
+      </w:rPr>
+    </w:lvl>
+    <w:lvl w:ilvl="1" w:tplc="04190019" w:tentative="1">
+      <w:start w:val="1"/>
+      <w:numFmt w:val="lowerLetter"/>
+      <w:lvlText w:val="%2."/>
+      <w:lvlJc w:val="left"/>
+      <w:pPr>
+        <w:ind w:left="1440" w:hanging="360"/>
+      </w:pPr>
+    </w:lvl>
+    <w:lvl w:ilvl="2" w:tplc="0419001B" w:tentative="1">
+      <w:start w:val="1"/>
+      <w:numFmt w:val="lowerRoman"/>
+      <w:lvlText w:val="%3."/>
+      <w:lvlJc w:val="right"/>
+      <w:pPr>
+        <w:ind w:left="2160" w:hanging="180"/>
+      </w:pPr>
+    </w:lvl>
+    <w:lvl w:ilvl="3" w:tplc="0419000F" w:tentative="1">
+      <w:start w:val="1"/>
+      <w:numFmt w:val="decimal"/>
+      <w:lvlText w:val="%4."/>
+      <w:lvlJc w:val="left"/>
+      <w:pPr>
+        <w:ind w:left="2880" w:hanging="360"/>
+      </w:pPr>
+    </w:lvl>
+    <w:lvl w:ilvl="4" w:tplc="04190019" w:tentative="1">
+      <w:start w:val="1"/>
+      <w:numFmt w:val="lowerLetter"/>
+      <w:lvlText w:val="%5."/>
+      <w:lvlJc w:val="left"/>
+      <w:pPr>
+        <w:ind w:left="3600" w:hanging="360"/>
+      </w:pPr>
+    </w:lvl>
+    <w:lvl w:ilvl="5" w:tplc="0419001B" w:tentative="1">
+      <w:start w:val="1"/>
+      <w:numFmt w:val="lowerRoman"/>
+      <w:lvlText w:val="%6."/>
+      <w:lvlJc w:val="right"/>
+      <w:pPr>
+        <w:ind w:left="4320" w:hanging="180"/>
+      </w:pPr>
+    </w:lvl>
+    <w:lvl w:ilvl="6" w:tplc="0419000F" w:tentative="1">
+      <w:start w:val="1"/>
+      <w:numFmt w:val="decimal"/>
+      <w:lvlText w:val="%7."/>
+      <w:lvlJc w:val="left"/>
+      <w:pPr>
+        <w:ind w:left="5040" w:hanging="360"/>
+      </w:pPr>
+    </w:lvl>
+    <w:lvl w:ilvl="7" w:tplc="04190019" w:tentative="1">
+      <w:start w:val="1"/>
+      <w:numFmt w:val="lowerLetter"/>
+      <w:lvlText w:val="%8."/>
+      <w:lvlJc w:val="left"/>
+      <w:pPr>
+        <w:ind w:left="5760" w:hanging="360"/>
+      </w:pPr>
+    </w:lvl>
+    <w:lvl w:ilvl="8" w:tplc="0419001B" w:tentative="1">
+      <w:start w:val="1"/>
+      <w:numFmt w:val="lowerRoman"/>
+      <w:lvlText w:val="%9."/>
+      <w:lvlJc w:val="right"/>
+      <w:pPr>
+        <w:ind w:left="6480" w:hanging="180"/>
+      </w:pPr>
+    </w:lvl>
+  </w:abstractNum>
+  <w:abstractNum w:abstractNumId="10" w15:restartNumberingAfterBreak="0">
     <w:nsid w:val="2A4D01FB"/>
     <w:multiLevelType w:val="hybridMultilevel"/>
     <w:tmpl w:val="5D6ED130"/>
@@ -15455,7 +16807,7 @@
       </w:pPr>
     </w:lvl>
   </w:abstractNum>
-  <w:abstractNum w:abstractNumId="8" w15:restartNumberingAfterBreak="0">
+  <w:abstractNum w:abstractNumId="11" w15:restartNumberingAfterBreak="0">
     <w:nsid w:val="304F0CAD"/>
     <w:multiLevelType w:val="hybridMultilevel"/>
     <w:tmpl w:val="D6D2D110"/>
@@ -15541,7 +16893,7 @@
       </w:pPr>
     </w:lvl>
   </w:abstractNum>
-  <w:abstractNum w:abstractNumId="9" w15:restartNumberingAfterBreak="0">
+  <w:abstractNum w:abstractNumId="12" w15:restartNumberingAfterBreak="0">
     <w:nsid w:val="32940A8E"/>
     <w:multiLevelType w:val="hybridMultilevel"/>
     <w:tmpl w:val="1FD23CBA"/>
@@ -15627,7 +16979,7 @@
       </w:pPr>
     </w:lvl>
   </w:abstractNum>
-  <w:abstractNum w:abstractNumId="10" w15:restartNumberingAfterBreak="0">
+  <w:abstractNum w:abstractNumId="13" w15:restartNumberingAfterBreak="0">
     <w:nsid w:val="3435194A"/>
     <w:multiLevelType w:val="hybridMultilevel"/>
     <w:tmpl w:val="D6365F88"/>
@@ -15717,13 +17069,14 @@
       </w:pPr>
     </w:lvl>
   </w:abstractNum>
-  <w:abstractNum w:abstractNumId="11" w15:restartNumberingAfterBreak="0">
+  <w:abstractNum w:abstractNumId="14" w15:restartNumberingAfterBreak="0">
     <w:nsid w:val="36B906A8"/>
     <w:multiLevelType w:val="hybridMultilevel"/>
-    <w:tmpl w:val="2F589BE6"/>
-    <w:lvl w:ilvl="0" w:tplc="4C801F0E">
+    <w:tmpl w:val="3D5E8C3C"/>
+    <w:lvl w:ilvl="0" w:tplc="1ABABF14">
       <w:start w:val="1"/>
       <w:numFmt w:val="decimal"/>
+      <w:suff w:val="space"/>
       <w:lvlText w:val="3.%1"/>
       <w:lvlJc w:val="left"/>
       <w:pPr>
@@ -15806,7 +17159,7 @@
       </w:pPr>
     </w:lvl>
   </w:abstractNum>
-  <w:abstractNum w:abstractNumId="12" w15:restartNumberingAfterBreak="0">
+  <w:abstractNum w:abstractNumId="15" w15:restartNumberingAfterBreak="0">
     <w:nsid w:val="3A091992"/>
     <w:multiLevelType w:val="hybridMultilevel"/>
     <w:tmpl w:val="7014346C"/>
@@ -15919,7 +17272,7 @@
       </w:rPr>
     </w:lvl>
   </w:abstractNum>
-  <w:abstractNum w:abstractNumId="13" w15:restartNumberingAfterBreak="0">
+  <w:abstractNum w:abstractNumId="16" w15:restartNumberingAfterBreak="0">
     <w:nsid w:val="3DD30CD6"/>
     <w:multiLevelType w:val="hybridMultilevel"/>
     <w:tmpl w:val="9190C204"/>
@@ -16009,7 +17362,7 @@
       </w:pPr>
     </w:lvl>
   </w:abstractNum>
-  <w:abstractNum w:abstractNumId="14" w15:restartNumberingAfterBreak="0">
+  <w:abstractNum w:abstractNumId="17" w15:restartNumberingAfterBreak="0">
     <w:nsid w:val="5C893DA6"/>
     <w:multiLevelType w:val="hybridMultilevel"/>
     <w:tmpl w:val="DA8CE752"/>
@@ -16099,7 +17452,96 @@
       </w:pPr>
     </w:lvl>
   </w:abstractNum>
-  <w:abstractNum w:abstractNumId="15" w15:restartNumberingAfterBreak="0">
+  <w:abstractNum w:abstractNumId="18" w15:restartNumberingAfterBreak="0">
+    <w:nsid w:val="616B013A"/>
+    <w:multiLevelType w:val="hybridMultilevel"/>
+    <w:tmpl w:val="8D2E9B36"/>
+    <w:lvl w:ilvl="0" w:tplc="4C801F0E">
+      <w:start w:val="1"/>
+      <w:numFmt w:val="decimal"/>
+      <w:lvlText w:val="3.%1"/>
+      <w:lvlJc w:val="left"/>
+      <w:pPr>
+        <w:ind w:left="720" w:hanging="360"/>
+      </w:pPr>
+      <w:rPr>
+        <w:rFonts w:hint="default"/>
+      </w:rPr>
+    </w:lvl>
+    <w:lvl w:ilvl="1" w:tplc="04190019" w:tentative="1">
+      <w:start w:val="1"/>
+      <w:numFmt w:val="lowerLetter"/>
+      <w:lvlText w:val="%2."/>
+      <w:lvlJc w:val="left"/>
+      <w:pPr>
+        <w:ind w:left="1440" w:hanging="360"/>
+      </w:pPr>
+    </w:lvl>
+    <w:lvl w:ilvl="2" w:tplc="0419001B" w:tentative="1">
+      <w:start w:val="1"/>
+      <w:numFmt w:val="lowerRoman"/>
+      <w:lvlText w:val="%3."/>
+      <w:lvlJc w:val="right"/>
+      <w:pPr>
+        <w:ind w:left="2160" w:hanging="180"/>
+      </w:pPr>
+    </w:lvl>
+    <w:lvl w:ilvl="3" w:tplc="0419000F" w:tentative="1">
+      <w:start w:val="1"/>
+      <w:numFmt w:val="decimal"/>
+      <w:lvlText w:val="%4."/>
+      <w:lvlJc w:val="left"/>
+      <w:pPr>
+        <w:ind w:left="2880" w:hanging="360"/>
+      </w:pPr>
+    </w:lvl>
+    <w:lvl w:ilvl="4" w:tplc="04190019" w:tentative="1">
+      <w:start w:val="1"/>
+      <w:numFmt w:val="lowerLetter"/>
+      <w:lvlText w:val="%5."/>
+      <w:lvlJc w:val="left"/>
+      <w:pPr>
+        <w:ind w:left="3600" w:hanging="360"/>
+      </w:pPr>
+    </w:lvl>
+    <w:lvl w:ilvl="5" w:tplc="0419001B" w:tentative="1">
+      <w:start w:val="1"/>
+      <w:numFmt w:val="lowerRoman"/>
+      <w:lvlText w:val="%6."/>
+      <w:lvlJc w:val="right"/>
+      <w:pPr>
+        <w:ind w:left="4320" w:hanging="180"/>
+      </w:pPr>
+    </w:lvl>
+    <w:lvl w:ilvl="6" w:tplc="0419000F" w:tentative="1">
+      <w:start w:val="1"/>
+      <w:numFmt w:val="decimal"/>
+      <w:lvlText w:val="%7."/>
+      <w:lvlJc w:val="left"/>
+      <w:pPr>
+        <w:ind w:left="5040" w:hanging="360"/>
+      </w:pPr>
+    </w:lvl>
+    <w:lvl w:ilvl="7" w:tplc="04190019" w:tentative="1">
+      <w:start w:val="1"/>
+      <w:numFmt w:val="lowerLetter"/>
+      <w:lvlText w:val="%8."/>
+      <w:lvlJc w:val="left"/>
+      <w:pPr>
+        <w:ind w:left="5760" w:hanging="360"/>
+      </w:pPr>
+    </w:lvl>
+    <w:lvl w:ilvl="8" w:tplc="0419001B" w:tentative="1">
+      <w:start w:val="1"/>
+      <w:numFmt w:val="lowerRoman"/>
+      <w:lvlText w:val="%9."/>
+      <w:lvlJc w:val="right"/>
+      <w:pPr>
+        <w:ind w:left="6480" w:hanging="180"/>
+      </w:pPr>
+    </w:lvl>
+  </w:abstractNum>
+  <w:abstractNum w:abstractNumId="19" w15:restartNumberingAfterBreak="0">
     <w:nsid w:val="65AB1F4F"/>
     <w:multiLevelType w:val="hybridMultilevel"/>
     <w:tmpl w:val="8C38E5D6"/>
@@ -16212,7 +17654,96 @@
       </w:rPr>
     </w:lvl>
   </w:abstractNum>
-  <w:abstractNum w:abstractNumId="16" w15:restartNumberingAfterBreak="0">
+  <w:abstractNum w:abstractNumId="20" w15:restartNumberingAfterBreak="0">
+    <w:nsid w:val="66691875"/>
+    <w:multiLevelType w:val="hybridMultilevel"/>
+    <w:tmpl w:val="0EE0FC4E"/>
+    <w:lvl w:ilvl="0" w:tplc="4C801F0E">
+      <w:start w:val="1"/>
+      <w:numFmt w:val="decimal"/>
+      <w:lvlText w:val="3.%1"/>
+      <w:lvlJc w:val="left"/>
+      <w:pPr>
+        <w:ind w:left="720" w:hanging="360"/>
+      </w:pPr>
+      <w:rPr>
+        <w:rFonts w:hint="default"/>
+      </w:rPr>
+    </w:lvl>
+    <w:lvl w:ilvl="1" w:tplc="04190019" w:tentative="1">
+      <w:start w:val="1"/>
+      <w:numFmt w:val="lowerLetter"/>
+      <w:lvlText w:val="%2."/>
+      <w:lvlJc w:val="left"/>
+      <w:pPr>
+        <w:ind w:left="1440" w:hanging="360"/>
+      </w:pPr>
+    </w:lvl>
+    <w:lvl w:ilvl="2" w:tplc="0419001B" w:tentative="1">
+      <w:start w:val="1"/>
+      <w:numFmt w:val="lowerRoman"/>
+      <w:lvlText w:val="%3."/>
+      <w:lvlJc w:val="right"/>
+      <w:pPr>
+        <w:ind w:left="2160" w:hanging="180"/>
+      </w:pPr>
+    </w:lvl>
+    <w:lvl w:ilvl="3" w:tplc="0419000F" w:tentative="1">
+      <w:start w:val="1"/>
+      <w:numFmt w:val="decimal"/>
+      <w:lvlText w:val="%4."/>
+      <w:lvlJc w:val="left"/>
+      <w:pPr>
+        <w:ind w:left="2880" w:hanging="360"/>
+      </w:pPr>
+    </w:lvl>
+    <w:lvl w:ilvl="4" w:tplc="04190019" w:tentative="1">
+      <w:start w:val="1"/>
+      <w:numFmt w:val="lowerLetter"/>
+      <w:lvlText w:val="%5."/>
+      <w:lvlJc w:val="left"/>
+      <w:pPr>
+        <w:ind w:left="3600" w:hanging="360"/>
+      </w:pPr>
+    </w:lvl>
+    <w:lvl w:ilvl="5" w:tplc="0419001B" w:tentative="1">
+      <w:start w:val="1"/>
+      <w:numFmt w:val="lowerRoman"/>
+      <w:lvlText w:val="%6."/>
+      <w:lvlJc w:val="right"/>
+      <w:pPr>
+        <w:ind w:left="4320" w:hanging="180"/>
+      </w:pPr>
+    </w:lvl>
+    <w:lvl w:ilvl="6" w:tplc="0419000F" w:tentative="1">
+      <w:start w:val="1"/>
+      <w:numFmt w:val="decimal"/>
+      <w:lvlText w:val="%7."/>
+      <w:lvlJc w:val="left"/>
+      <w:pPr>
+        <w:ind w:left="5040" w:hanging="360"/>
+      </w:pPr>
+    </w:lvl>
+    <w:lvl w:ilvl="7" w:tplc="04190019" w:tentative="1">
+      <w:start w:val="1"/>
+      <w:numFmt w:val="lowerLetter"/>
+      <w:lvlText w:val="%8."/>
+      <w:lvlJc w:val="left"/>
+      <w:pPr>
+        <w:ind w:left="5760" w:hanging="360"/>
+      </w:pPr>
+    </w:lvl>
+    <w:lvl w:ilvl="8" w:tplc="0419001B" w:tentative="1">
+      <w:start w:val="1"/>
+      <w:numFmt w:val="lowerRoman"/>
+      <w:lvlText w:val="%9."/>
+      <w:lvlJc w:val="right"/>
+      <w:pPr>
+        <w:ind w:left="6480" w:hanging="180"/>
+      </w:pPr>
+    </w:lvl>
+  </w:abstractNum>
+  <w:abstractNum w:abstractNumId="21" w15:restartNumberingAfterBreak="0">
     <w:nsid w:val="69552414"/>
     <w:multiLevelType w:val="hybridMultilevel"/>
     <w:tmpl w:val="43C2ED66"/>
@@ -16325,7 +17856,96 @@
       </w:rPr>
     </w:lvl>
   </w:abstractNum>
-  <w:abstractNum w:abstractNumId="17" w15:restartNumberingAfterBreak="0">
+  <w:abstractNum w:abstractNumId="22" w15:restartNumberingAfterBreak="0">
+    <w:nsid w:val="69EB2614"/>
+    <w:multiLevelType w:val="hybridMultilevel"/>
+    <w:tmpl w:val="0F94FFD0"/>
+    <w:lvl w:ilvl="0" w:tplc="BF747444">
+      <w:start w:val="1"/>
+      <w:numFmt w:val="decimal"/>
+      <w:lvlText w:val="3.1.%1"/>
+      <w:lvlJc w:val="left"/>
+      <w:pPr>
+        <w:ind w:left="720" w:hanging="360"/>
+      </w:pPr>
+      <w:rPr>
+        <w:rFonts w:hint="default"/>
+      </w:rPr>
+    </w:lvl>
+    <w:lvl w:ilvl="1" w:tplc="04190019" w:tentative="1">
+      <w:start w:val="1"/>
+      <w:numFmt w:val="lowerLetter"/>
+      <w:lvlText w:val="%2."/>
+      <w:lvlJc w:val="left"/>
+      <w:pPr>
+        <w:ind w:left="1440" w:hanging="360"/>
+      </w:pPr>
+    </w:lvl>
+    <w:lvl w:ilvl="2" w:tplc="0419001B" w:tentative="1">
+      <w:start w:val="1"/>
+      <w:numFmt w:val="lowerRoman"/>
+      <w:lvlText w:val="%3."/>
+      <w:lvlJc w:val="right"/>
+      <w:pPr>
+        <w:ind w:left="2160" w:hanging="180"/>
+      </w:pPr>
+    </w:lvl>
+    <w:lvl w:ilvl="3" w:tplc="0419000F" w:tentative="1">
+      <w:start w:val="1"/>
+      <w:numFmt w:val="decimal"/>
+      <w:lvlText w:val="%4."/>
+      <w:lvlJc w:val="left"/>
+      <w:pPr>
+        <w:ind w:left="2880" w:hanging="360"/>
+      </w:pPr>
+    </w:lvl>
+    <w:lvl w:ilvl="4" w:tplc="04190019" w:tentative="1">
+      <w:start w:val="1"/>
+      <w:numFmt w:val="lowerLetter"/>
+      <w:lvlText w:val="%5."/>
+      <w:lvlJc w:val="left"/>
+      <w:pPr>
+        <w:ind w:left="3600" w:hanging="360"/>
+      </w:pPr>
+    </w:lvl>
+    <w:lvl w:ilvl="5" w:tplc="0419001B" w:tentative="1">
+      <w:start w:val="1"/>
+      <w:numFmt w:val="lowerRoman"/>
+      <w:lvlText w:val="%6."/>
+      <w:lvlJc w:val="right"/>
+      <w:pPr>
+        <w:ind w:left="4320" w:hanging="180"/>
+      </w:pPr>
+    </w:lvl>
+    <w:lvl w:ilvl="6" w:tplc="0419000F" w:tentative="1">
+      <w:start w:val="1"/>
+      <w:numFmt w:val="decimal"/>
+      <w:lvlText w:val="%7."/>
+      <w:lvlJc w:val="left"/>
+      <w:pPr>
+        <w:ind w:left="5040" w:hanging="360"/>
+      </w:pPr>
+    </w:lvl>
+    <w:lvl w:ilvl="7" w:tplc="04190019" w:tentative="1">
+      <w:start w:val="1"/>
+      <w:numFmt w:val="lowerLetter"/>
+      <w:lvlText w:val="%8."/>
+      <w:lvlJc w:val="left"/>
+      <w:pPr>
+        <w:ind w:left="5760" w:hanging="360"/>
+      </w:pPr>
+    </w:lvl>
+    <w:lvl w:ilvl="8" w:tplc="0419001B" w:tentative="1">
+      <w:start w:val="1"/>
+      <w:numFmt w:val="lowerRoman"/>
+      <w:lvlText w:val="%9."/>
+      <w:lvlJc w:val="right"/>
+      <w:pPr>
+        <w:ind w:left="6480" w:hanging="180"/>
+      </w:pPr>
+    </w:lvl>
+  </w:abstractNum>
+  <w:abstractNum w:abstractNumId="23" w15:restartNumberingAfterBreak="0">
     <w:nsid w:val="7EBE111B"/>
     <w:multiLevelType w:val="hybridMultilevel"/>
     <w:tmpl w:val="EC1CA11C"/>
@@ -16415,58 +18035,76 @@
     </w:lvl>
   </w:abstractNum>
   <w:num w:numId="1" w16cid:durableId="287053897">
+    <w:abstractNumId w:val="1"/>
+  </w:num>
+  <w:num w:numId="2" w16cid:durableId="567350828">
+    <w:abstractNumId w:val="3"/>
+  </w:num>
+  <w:num w:numId="3" w16cid:durableId="1542014167">
+    <w:abstractNumId w:val="11"/>
+  </w:num>
+  <w:num w:numId="4" w16cid:durableId="876088638">
+    <w:abstractNumId w:val="8"/>
+  </w:num>
+  <w:num w:numId="5" w16cid:durableId="1032921124">
+    <w:abstractNumId w:val="12"/>
+  </w:num>
+  <w:num w:numId="6" w16cid:durableId="2124228778">
+    <w:abstractNumId w:val="16"/>
+  </w:num>
+  <w:num w:numId="7" w16cid:durableId="1056316955">
+    <w:abstractNumId w:val="13"/>
+  </w:num>
+  <w:num w:numId="8" w16cid:durableId="762340589">
+    <w:abstractNumId w:val="7"/>
+  </w:num>
+  <w:num w:numId="9" w16cid:durableId="546264913">
+    <w:abstractNumId w:val="23"/>
+  </w:num>
+  <w:num w:numId="10" w16cid:durableId="2032761201">
+    <w:abstractNumId w:val="5"/>
+  </w:num>
+  <w:num w:numId="11" w16cid:durableId="157774160">
+    <w:abstractNumId w:val="17"/>
+  </w:num>
+  <w:num w:numId="12" w16cid:durableId="2079589938">
+    <w:abstractNumId w:val="19"/>
+  </w:num>
+  <w:num w:numId="13" w16cid:durableId="1197698145">
+    <w:abstractNumId w:val="4"/>
+  </w:num>
+  <w:num w:numId="14" w16cid:durableId="1647008819">
+    <w:abstractNumId w:val="21"/>
+  </w:num>
+  <w:num w:numId="15" w16cid:durableId="956255121">
+    <w:abstractNumId w:val="15"/>
+  </w:num>
+  <w:num w:numId="16" w16cid:durableId="1509903085">
+    <w:abstractNumId w:val="10"/>
+  </w:num>
+  <w:num w:numId="17" w16cid:durableId="1461610439">
+    <w:abstractNumId w:val="2"/>
+  </w:num>
+  <w:num w:numId="18" w16cid:durableId="1378165102">
+    <w:abstractNumId w:val="14"/>
+  </w:num>
+  <w:num w:numId="19" w16cid:durableId="1687176263">
+    <w:abstractNumId w:val="9"/>
+  </w:num>
+  <w:num w:numId="20" w16cid:durableId="2059666294">
+    <w:abstractNumId w:val="22"/>
+  </w:num>
+  <w:num w:numId="21" w16cid:durableId="1259485259">
+    <w:abstractNumId w:val="18"/>
+  </w:num>
+  <w:num w:numId="22" w16cid:durableId="710769755">
     <w:abstractNumId w:val="0"/>
   </w:num>
-  <w:num w:numId="2" w16cid:durableId="567350828">
-    <w:abstractNumId w:val="2"/>
-  </w:num>
-  <w:num w:numId="3" w16cid:durableId="1542014167">
-    <w:abstractNumId w:val="8"/>
-  </w:num>
-  <w:num w:numId="4" w16cid:durableId="876088638">
+  <w:num w:numId="23" w16cid:durableId="1663701780">
     <w:abstractNumId w:val="6"/>
   </w:num>
-  <w:num w:numId="5" w16cid:durableId="1032921124">
-    <w:abstractNumId w:val="9"/>
-  </w:num>
-  <w:num w:numId="6" w16cid:durableId="2124228778">
-    <w:abstractNumId w:val="13"/>
-  </w:num>
-  <w:num w:numId="7" w16cid:durableId="1056316955">
-    <w:abstractNumId w:val="10"/>
-  </w:num>
-  <w:num w:numId="8" w16cid:durableId="762340589">
-    <w:abstractNumId w:val="5"/>
-  </w:num>
-  <w:num w:numId="9" w16cid:durableId="546264913">
-    <w:abstractNumId w:val="17"/>
-  </w:num>
-  <w:num w:numId="10" w16cid:durableId="2032761201">
-    <w:abstractNumId w:val="4"/>
-  </w:num>
-  <w:num w:numId="11" w16cid:durableId="157774160">
-    <w:abstractNumId w:val="14"/>
-  </w:num>
-  <w:num w:numId="12" w16cid:durableId="2079589938">
-    <w:abstractNumId w:val="15"/>
-  </w:num>
-  <w:num w:numId="13" w16cid:durableId="1197698145">
-    <w:abstractNumId w:val="3"/>
-  </w:num>
-  <w:num w:numId="14" w16cid:durableId="1647008819">
-    <w:abstractNumId w:val="16"/>
-  </w:num>
-  <w:num w:numId="15" w16cid:durableId="956255121">
-    <w:abstractNumId w:val="12"/>
-  </w:num>
-  <w:num w:numId="16" w16cid:durableId="1509903085">
-    <w:abstractNumId w:val="7"/>
-  </w:num>
-  <w:num w:numId="17" w16cid:durableId="1461610439">
-    <w:abstractNumId w:val="1"/>
-  </w:num>
-  <w:num w:numId="18" w16cid:durableId="1378165102">
-    <w:abstractNumId w:val="11"/>
+  <w:num w:numId="24" w16cid:durableId="63652860">
+    <w:abstractNumId w:val="20"/>
   </w:num>
   <w:numIdMacAtCleanup w:val="8"/>
 </w:numbering>
@@ -16970,7 +18608,6 @@
   <w:style w:type="character" w:default="1" w:styleId="a0">
     <w:name w:val="Default Paragraph Font"/>
     <w:uiPriority w:val="1"/>
-    <w:semiHidden/>
     <w:unhideWhenUsed/>
   </w:style>
   <w:style w:type="table" w:default="1" w:styleId="a1">

</xml_diff>